<commit_message>
Update color scheme for input hints and result displays in inventory calculators
- Changed the text color of input hints and result cost displays from a specific shade to a more transparent white for improved readability against the background.
- Ensured consistent styling across both the main and redesigned inventory calculator files.
</commit_message>
<xml_diff>
--- a/TSP_Food_Safety_Guidelines.docx
+++ b/TSP_Food_Safety_Guidelines.docx
@@ -149,7 +149,7 @@
                 <w:sz w:val="22"/>
                 <w:szCs w:val="22"/>
               </w:rPr>
-              <w:t xml:space="preserve">THREE PRINCIPLES</w:t>
+              <w:t xml:space="preserve">TWO PRINCIPLES</w:t>
             </w:r>
           </w:p>
           <w:p>
@@ -497,6 +497,78 @@
                 <w:sz w:val="20"/>
                 <w:szCs w:val="20"/>
               </w:rPr>
+              <w:t xml:space="preserve">Hair tied back or covered— hair and beard nets are best.</w:t>
+            </w:r>
+          </w:p>
+          <w:p>
+            <w:pPr>
+              <w:spacing w:before="40" w:after="40"/>
+              <w:ind w:left="144"/>
+            </w:pPr>
+            <w:r>
+              <w:rPr>
+                <w:rFonts w:ascii="Calibri" w:cs="Calibri" w:eastAsia="Calibri" w:hAnsi="Calibri"/>
+                <w:color w:val="007E8C"/>
+                <w:sz w:val="20"/>
+                <w:szCs w:val="20"/>
+              </w:rPr>
+              <w:t xml:space="preserve">• </w:t>
+            </w:r>
+            <w:r>
+              <w:rPr>
+                <w:rFonts w:ascii="Calibri" w:cs="Calibri" w:eastAsia="Calibri" w:hAnsi="Calibri"/>
+                <w:color w:val="444444"/>
+                <w:sz w:val="20"/>
+                <w:szCs w:val="20"/>
+              </w:rPr>
+              <w:t xml:space="preserve">Wash hands with soap and water— hand sanitizer doesn’t kill some food-borne illness-causing organisms.</w:t>
+            </w:r>
+          </w:p>
+          <w:p>
+            <w:pPr>
+              <w:spacing w:before="40" w:after="40"/>
+              <w:ind w:left="144"/>
+            </w:pPr>
+            <w:r>
+              <w:rPr>
+                <w:rFonts w:ascii="Calibri" w:cs="Calibri" w:eastAsia="Calibri" w:hAnsi="Calibri"/>
+                <w:color w:val="007E8C"/>
+                <w:sz w:val="20"/>
+                <w:szCs w:val="20"/>
+              </w:rPr>
+              <w:t xml:space="preserve">• </w:t>
+            </w:r>
+            <w:r>
+              <w:rPr>
+                <w:rFonts w:ascii="Calibri" w:cs="Calibri" w:eastAsia="Calibri" w:hAnsi="Calibri"/>
+                <w:color w:val="444444"/>
+                <w:sz w:val="20"/>
+                <w:szCs w:val="20"/>
+              </w:rPr>
+              <w:t xml:space="preserve">Gloves required — change them after touching phone, face, other surfaces.</w:t>
+            </w:r>
+          </w:p>
+          <w:p>
+            <w:pPr>
+              <w:spacing w:before="40" w:after="40"/>
+              <w:ind w:left="144"/>
+            </w:pPr>
+            <w:r>
+              <w:rPr>
+                <w:rFonts w:ascii="Calibri" w:cs="Calibri" w:eastAsia="Calibri" w:hAnsi="Calibri"/>
+                <w:color w:val="007E8C"/>
+                <w:sz w:val="20"/>
+                <w:szCs w:val="20"/>
+              </w:rPr>
+              <w:t xml:space="preserve">• </w:t>
+            </w:r>
+            <w:r>
+              <w:rPr>
+                <w:rFonts w:ascii="Calibri" w:cs="Calibri" w:eastAsia="Calibri" w:hAnsi="Calibri"/>
+                <w:color w:val="444444"/>
+                <w:sz w:val="20"/>
+                <w:szCs w:val="20"/>
+              </w:rPr>
               <w:t xml:space="preserve">One package each of meat and cheese out at a time per table.</w:t>
             </w:r>
           </w:p>
@@ -522,78 +594,6 @@
                 <w:szCs w:val="20"/>
               </w:rPr>
               <w:t xml:space="preserve">When it’s empty, return to fridge for the next one. This is where runners come in handy.</w:t>
-            </w:r>
-          </w:p>
-          <w:p>
-            <w:pPr>
-              <w:spacing w:before="40" w:after="40"/>
-              <w:ind w:left="144"/>
-            </w:pPr>
-            <w:r>
-              <w:rPr>
-                <w:rFonts w:ascii="Calibri" w:cs="Calibri" w:eastAsia="Calibri" w:hAnsi="Calibri"/>
-                <w:color w:val="007E8C"/>
-                <w:sz w:val="20"/>
-                <w:szCs w:val="20"/>
-              </w:rPr>
-              <w:t xml:space="preserve">• </w:t>
-            </w:r>
-            <w:r>
-              <w:rPr>
-                <w:rFonts w:ascii="Calibri" w:cs="Calibri" w:eastAsia="Calibri" w:hAnsi="Calibri"/>
-                <w:color w:val="444444"/>
-                <w:sz w:val="20"/>
-                <w:szCs w:val="20"/>
-              </w:rPr>
-              <w:t xml:space="preserve">Wash hands with soap and water— hand sanitizer doesn’t kill some food-borne illness-causing organisms.</w:t>
-            </w:r>
-          </w:p>
-          <w:p>
-            <w:pPr>
-              <w:spacing w:before="40" w:after="40"/>
-              <w:ind w:left="144"/>
-            </w:pPr>
-            <w:r>
-              <w:rPr>
-                <w:rFonts w:ascii="Calibri" w:cs="Calibri" w:eastAsia="Calibri" w:hAnsi="Calibri"/>
-                <w:color w:val="007E8C"/>
-                <w:sz w:val="20"/>
-                <w:szCs w:val="20"/>
-              </w:rPr>
-              <w:t xml:space="preserve">• </w:t>
-            </w:r>
-            <w:r>
-              <w:rPr>
-                <w:rFonts w:ascii="Calibri" w:cs="Calibri" w:eastAsia="Calibri" w:hAnsi="Calibri"/>
-                <w:color w:val="444444"/>
-                <w:sz w:val="20"/>
-                <w:szCs w:val="20"/>
-              </w:rPr>
-              <w:t xml:space="preserve">Gloves required — change them after touching phone, face, other surfaces.</w:t>
-            </w:r>
-          </w:p>
-          <w:p>
-            <w:pPr>
-              <w:spacing w:before="40" w:after="40"/>
-              <w:ind w:left="144"/>
-            </w:pPr>
-            <w:r>
-              <w:rPr>
-                <w:rFonts w:ascii="Calibri" w:cs="Calibri" w:eastAsia="Calibri" w:hAnsi="Calibri"/>
-                <w:color w:val="007E8C"/>
-                <w:sz w:val="20"/>
-                <w:szCs w:val="20"/>
-              </w:rPr>
-              <w:t xml:space="preserve">• </w:t>
-            </w:r>
-            <w:r>
-              <w:rPr>
-                <w:rFonts w:ascii="Calibri" w:cs="Calibri" w:eastAsia="Calibri" w:hAnsi="Calibri"/>
-                <w:color w:val="444444"/>
-                <w:sz w:val="20"/>
-                <w:szCs w:val="20"/>
-              </w:rPr>
-              <w:t xml:space="preserve">Hair tied back or covered— hair and beard nets are best.</w:t>
             </w:r>
           </w:p>
           <w:p>
@@ -612,7 +612,7 @@
                 <w:sz w:val="22"/>
                 <w:szCs w:val="22"/>
               </w:rPr>
-              <w:t xml:space="preserve">BUILDING THE SANDWICH</w:t>
+              <w:t xml:space="preserve">MAKING THE SANDWICHES</w:t>
             </w:r>
           </w:p>
           <w:p>
@@ -955,7 +955,7 @@
         <w:sz w:val="26"/>
         <w:szCs w:val="26"/>
       </w:rPr>
-      <w:t xml:space="preserve">Food Safety Guidelines</w:t>
+      <w:t xml:space="preserve">Group Event Food Safety Guidelines</w:t>
     </w:r>
   </w:p>
 </w:hdr>

</xml_diff>